<commit_message>
the slight modified report
</commit_message>
<xml_diff>
--- a/docs/custom/Thesis HS Heilbronn.docx
+++ b/docs/custom/Thesis HS Heilbronn.docx
@@ -821,11 +821,10 @@
       <w:pPr>
         <w:pStyle w:val="ListParagraph"/>
         <w:numPr>
-          <w:ilvl w:val="3"/>
-          <w:numId w:val="1"/>
+          <w:ilvl w:val="1"/>
+          <w:numId w:val="4"/>
         </w:numPr>
         <w:spacing w:line="360" w:lineRule="auto"/>
-        <w:ind w:left="851" w:hanging="567"/>
         <w:rPr>
           <w:rFonts w:ascii="Times New Roman" w:hAnsi="Times New Roman" w:cs="Times New Roman"/>
         </w:rPr>
@@ -841,11 +840,10 @@
       <w:pPr>
         <w:pStyle w:val="ListParagraph"/>
         <w:numPr>
-          <w:ilvl w:val="3"/>
-          <w:numId w:val="1"/>
+          <w:ilvl w:val="1"/>
+          <w:numId w:val="4"/>
         </w:numPr>
         <w:spacing w:line="360" w:lineRule="auto"/>
-        <w:ind w:left="851" w:hanging="567"/>
         <w:rPr>
           <w:rFonts w:ascii="Times New Roman" w:hAnsi="Times New Roman" w:cs="Times New Roman"/>
         </w:rPr>
@@ -861,11 +859,10 @@
       <w:pPr>
         <w:pStyle w:val="ListParagraph"/>
         <w:numPr>
-          <w:ilvl w:val="3"/>
-          <w:numId w:val="1"/>
+          <w:ilvl w:val="1"/>
+          <w:numId w:val="4"/>
         </w:numPr>
         <w:spacing w:line="360" w:lineRule="auto"/>
-        <w:ind w:left="851" w:hanging="567"/>
         <w:rPr>
           <w:rFonts w:ascii="Times New Roman" w:hAnsi="Times New Roman" w:cs="Times New Roman"/>
         </w:rPr>
@@ -896,7 +893,7 @@
           <w:rFonts w:ascii="Times New Roman" w:hAnsi="Times New Roman" w:cs="Times New Roman"/>
           <w:b/>
         </w:rPr>
-        <w:t>Technologies Used</w:t>
+        <w:t>Literature Survey</w:t>
       </w:r>
     </w:p>
     <w:p>
@@ -907,16 +904,37 @@
           <w:numId w:val="1"/>
         </w:numPr>
         <w:spacing w:line="360" w:lineRule="auto"/>
-        <w:ind w:left="851" w:hanging="709"/>
-        <w:rPr>
-          <w:rFonts w:ascii="Times New Roman" w:hAnsi="Times New Roman" w:cs="Times New Roman"/>
-        </w:rPr>
-      </w:pPr>
-      <w:r>
-        <w:rPr>
-          <w:rFonts w:ascii="Times New Roman" w:hAnsi="Times New Roman" w:cs="Times New Roman"/>
-        </w:rPr>
-        <w:t>ISO/IEC 15118</w:t>
+        <w:rPr>
+          <w:rFonts w:ascii="Times New Roman" w:hAnsi="Times New Roman" w:cs="Times New Roman"/>
+        </w:rPr>
+      </w:pPr>
+      <w:r>
+        <w:rPr>
+          <w:rFonts w:ascii="Times New Roman" w:hAnsi="Times New Roman" w:cs="Times New Roman"/>
+        </w:rPr>
+        <w:t xml:space="preserve"> </w:t>
+      </w:r>
+    </w:p>
+    <w:p>
+      <w:pPr>
+        <w:pStyle w:val="ListParagraph"/>
+        <w:numPr>
+          <w:ilvl w:val="0"/>
+          <w:numId w:val="1"/>
+        </w:numPr>
+        <w:spacing w:line="360" w:lineRule="auto"/>
+        <w:ind w:left="426" w:hanging="426"/>
+        <w:rPr>
+          <w:rFonts w:ascii="Times New Roman" w:hAnsi="Times New Roman" w:cs="Times New Roman"/>
+          <w:b/>
+        </w:rPr>
+      </w:pPr>
+      <w:r>
+        <w:rPr>
+          <w:rFonts w:ascii="Times New Roman" w:hAnsi="Times New Roman" w:cs="Times New Roman"/>
+          <w:b/>
+        </w:rPr>
+        <w:t>Problem Definition / Objective</w:t>
       </w:r>
     </w:p>
     <w:p>
@@ -927,16 +945,32 @@
           <w:numId w:val="1"/>
         </w:numPr>
         <w:spacing w:line="360" w:lineRule="auto"/>
-        <w:ind w:left="851" w:hanging="709"/>
-        <w:rPr>
-          <w:rFonts w:ascii="Times New Roman" w:hAnsi="Times New Roman" w:cs="Times New Roman"/>
-        </w:rPr>
-      </w:pPr>
-      <w:r>
-        <w:rPr>
-          <w:rFonts w:ascii="Times New Roman" w:hAnsi="Times New Roman" w:cs="Times New Roman"/>
-        </w:rPr>
-        <w:t>IEC 61851</w:t>
+        <w:rPr>
+          <w:rFonts w:ascii="Times New Roman" w:hAnsi="Times New Roman" w:cs="Times New Roman"/>
+          <w:b/>
+        </w:rPr>
+      </w:pPr>
+    </w:p>
+    <w:p>
+      <w:pPr>
+        <w:pStyle w:val="ListParagraph"/>
+        <w:numPr>
+          <w:ilvl w:val="0"/>
+          <w:numId w:val="1"/>
+        </w:numPr>
+        <w:spacing w:line="360" w:lineRule="auto"/>
+        <w:ind w:left="426" w:hanging="426"/>
+        <w:rPr>
+          <w:rFonts w:ascii="Times New Roman" w:hAnsi="Times New Roman" w:cs="Times New Roman"/>
+          <w:b/>
+        </w:rPr>
+      </w:pPr>
+      <w:r>
+        <w:rPr>
+          <w:rFonts w:ascii="Times New Roman" w:hAnsi="Times New Roman" w:cs="Times New Roman"/>
+          <w:b/>
+        </w:rPr>
+        <w:t>Methodology</w:t>
       </w:r>
     </w:p>
     <w:p>
@@ -947,16 +981,15 @@
           <w:numId w:val="1"/>
         </w:numPr>
         <w:spacing w:line="360" w:lineRule="auto"/>
-        <w:ind w:left="851" w:hanging="709"/>
-        <w:rPr>
-          <w:rFonts w:ascii="Times New Roman" w:hAnsi="Times New Roman" w:cs="Times New Roman"/>
-        </w:rPr>
-      </w:pPr>
-      <w:r>
-        <w:rPr>
-          <w:rFonts w:ascii="Times New Roman" w:hAnsi="Times New Roman" w:cs="Times New Roman"/>
-        </w:rPr>
-        <w:t>Open v2g project</w:t>
+        <w:rPr>
+          <w:rFonts w:ascii="Times New Roman" w:hAnsi="Times New Roman" w:cs="Times New Roman"/>
+        </w:rPr>
+      </w:pPr>
+      <w:r>
+        <w:rPr>
+          <w:rFonts w:ascii="Times New Roman" w:hAnsi="Times New Roman" w:cs="Times New Roman"/>
+        </w:rPr>
+        <w:t>ISO/IEC 15118</w:t>
       </w:r>
     </w:p>
     <w:p>
@@ -967,16 +1000,15 @@
           <w:numId w:val="1"/>
         </w:numPr>
         <w:spacing w:line="360" w:lineRule="auto"/>
-        <w:ind w:left="851" w:hanging="709"/>
-        <w:rPr>
-          <w:rFonts w:ascii="Times New Roman" w:hAnsi="Times New Roman" w:cs="Times New Roman"/>
-        </w:rPr>
-      </w:pPr>
-      <w:r>
-        <w:rPr>
-          <w:rFonts w:ascii="Times New Roman" w:hAnsi="Times New Roman" w:cs="Times New Roman"/>
-        </w:rPr>
-        <w:t>TCP/IP communication</w:t>
+        <w:rPr>
+          <w:rFonts w:ascii="Times New Roman" w:hAnsi="Times New Roman" w:cs="Times New Roman"/>
+        </w:rPr>
+      </w:pPr>
+      <w:r>
+        <w:rPr>
+          <w:rFonts w:ascii="Times New Roman" w:hAnsi="Times New Roman" w:cs="Times New Roman"/>
+        </w:rPr>
+        <w:t>IEC 61851</w:t>
       </w:r>
     </w:p>
     <w:p>
@@ -987,16 +1019,15 @@
           <w:numId w:val="1"/>
         </w:numPr>
         <w:spacing w:line="360" w:lineRule="auto"/>
-        <w:ind w:left="851" w:hanging="709"/>
-        <w:rPr>
-          <w:rFonts w:ascii="Times New Roman" w:hAnsi="Times New Roman" w:cs="Times New Roman"/>
-        </w:rPr>
-      </w:pPr>
-      <w:r>
-        <w:rPr>
-          <w:rFonts w:ascii="Times New Roman" w:hAnsi="Times New Roman" w:cs="Times New Roman"/>
-        </w:rPr>
-        <w:t>UML</w:t>
+        <w:rPr>
+          <w:rFonts w:ascii="Times New Roman" w:hAnsi="Times New Roman" w:cs="Times New Roman"/>
+        </w:rPr>
+      </w:pPr>
+      <w:r>
+        <w:rPr>
+          <w:rFonts w:ascii="Times New Roman" w:hAnsi="Times New Roman" w:cs="Times New Roman"/>
+        </w:rPr>
+        <w:t>Open v2g project</w:t>
       </w:r>
     </w:p>
     <w:p>
@@ -1007,7 +1038,44 @@
           <w:numId w:val="1"/>
         </w:numPr>
         <w:spacing w:line="360" w:lineRule="auto"/>
-        <w:ind w:left="851" w:hanging="709"/>
+        <w:rPr>
+          <w:rFonts w:ascii="Times New Roman" w:hAnsi="Times New Roman" w:cs="Times New Roman"/>
+        </w:rPr>
+      </w:pPr>
+      <w:r>
+        <w:rPr>
+          <w:rFonts w:ascii="Times New Roman" w:hAnsi="Times New Roman" w:cs="Times New Roman"/>
+        </w:rPr>
+        <w:t>TCP/IP communication</w:t>
+      </w:r>
+    </w:p>
+    <w:p>
+      <w:pPr>
+        <w:pStyle w:val="ListParagraph"/>
+        <w:numPr>
+          <w:ilvl w:val="1"/>
+          <w:numId w:val="1"/>
+        </w:numPr>
+        <w:spacing w:line="360" w:lineRule="auto"/>
+        <w:rPr>
+          <w:rFonts w:ascii="Times New Roman" w:hAnsi="Times New Roman" w:cs="Times New Roman"/>
+        </w:rPr>
+      </w:pPr>
+      <w:r>
+        <w:rPr>
+          <w:rFonts w:ascii="Times New Roman" w:hAnsi="Times New Roman" w:cs="Times New Roman"/>
+        </w:rPr>
+        <w:t>UML</w:t>
+      </w:r>
+    </w:p>
+    <w:p>
+      <w:pPr>
+        <w:pStyle w:val="ListParagraph"/>
+        <w:numPr>
+          <w:ilvl w:val="1"/>
+          <w:numId w:val="1"/>
+        </w:numPr>
+        <w:spacing w:line="360" w:lineRule="auto"/>
         <w:rPr>
           <w:rFonts w:ascii="Times New Roman" w:hAnsi="Times New Roman" w:cs="Times New Roman"/>
         </w:rPr>
@@ -1038,14 +1106,14 @@
           <w:rFonts w:ascii="Times New Roman" w:hAnsi="Times New Roman" w:cs="Times New Roman"/>
           <w:b/>
         </w:rPr>
-        <w:t>Software t</w:t>
-      </w:r>
-      <w:r>
-        <w:rPr>
-          <w:rFonts w:ascii="Times New Roman" w:hAnsi="Times New Roman" w:cs="Times New Roman"/>
-          <w:b/>
-        </w:rPr>
-        <w:t>echnologies used</w:t>
+        <w:t xml:space="preserve">Software </w:t>
+      </w:r>
+      <w:r>
+        <w:rPr>
+          <w:rFonts w:ascii="Times New Roman" w:hAnsi="Times New Roman" w:cs="Times New Roman"/>
+          <w:b/>
+        </w:rPr>
+        <w:t>Description</w:t>
       </w:r>
     </w:p>
     <w:p>
@@ -1056,7 +1124,6 @@
           <w:numId w:val="2"/>
         </w:numPr>
         <w:spacing w:line="360" w:lineRule="auto"/>
-        <w:ind w:left="851" w:hanging="709"/>
         <w:rPr>
           <w:rFonts w:ascii="Times New Roman" w:hAnsi="Times New Roman" w:cs="Times New Roman"/>
         </w:rPr>
@@ -1078,7 +1145,6 @@
           <w:numId w:val="2"/>
         </w:numPr>
         <w:spacing w:line="360" w:lineRule="auto"/>
-        <w:ind w:left="851" w:hanging="709"/>
         <w:rPr>
           <w:rFonts w:ascii="Times New Roman" w:hAnsi="Times New Roman" w:cs="Times New Roman"/>
         </w:rPr>
@@ -1100,7 +1166,6 @@
           <w:numId w:val="2"/>
         </w:numPr>
         <w:spacing w:line="360" w:lineRule="auto"/>
-        <w:ind w:left="851" w:hanging="709"/>
         <w:rPr>
           <w:rFonts w:ascii="Times New Roman" w:hAnsi="Times New Roman" w:cs="Times New Roman"/>
         </w:rPr>
@@ -1120,7 +1185,6 @@
           <w:numId w:val="2"/>
         </w:numPr>
         <w:spacing w:line="360" w:lineRule="auto"/>
-        <w:ind w:left="851" w:hanging="709"/>
         <w:rPr>
           <w:rFonts w:ascii="Times New Roman" w:hAnsi="Times New Roman" w:cs="Times New Roman"/>
         </w:rPr>
@@ -1140,7 +1204,6 @@
           <w:numId w:val="2"/>
         </w:numPr>
         <w:spacing w:line="360" w:lineRule="auto"/>
-        <w:ind w:left="851" w:hanging="709"/>
         <w:rPr>
           <w:rFonts w:ascii="Times New Roman" w:hAnsi="Times New Roman" w:cs="Times New Roman"/>
         </w:rPr>
@@ -1151,8 +1214,6 @@
         </w:rPr>
         <w:t>www.draw.io</w:t>
       </w:r>
-      <w:bookmarkStart w:id="0" w:name="_GoBack"/>
-      <w:bookmarkEnd w:id="0"/>
     </w:p>
     <w:p>
       <w:pPr>
@@ -1162,7 +1223,6 @@
           <w:numId w:val="2"/>
         </w:numPr>
         <w:spacing w:line="360" w:lineRule="auto"/>
-        <w:ind w:left="851" w:hanging="709"/>
         <w:rPr>
           <w:rFonts w:ascii="Times New Roman" w:hAnsi="Times New Roman" w:cs="Times New Roman"/>
         </w:rPr>
@@ -1182,7 +1242,6 @@
           <w:numId w:val="2"/>
         </w:numPr>
         <w:spacing w:line="360" w:lineRule="auto"/>
-        <w:ind w:left="851" w:hanging="709"/>
         <w:rPr>
           <w:rFonts w:ascii="Times New Roman" w:hAnsi="Times New Roman" w:cs="Times New Roman"/>
         </w:rPr>
@@ -1221,7 +1280,14 @@
           <w:rFonts w:ascii="Times New Roman" w:hAnsi="Times New Roman" w:cs="Times New Roman"/>
           <w:b/>
         </w:rPr>
-        <w:t>Hardware Technologies used</w:t>
+        <w:t xml:space="preserve">Hardware </w:t>
+      </w:r>
+      <w:r>
+        <w:rPr>
+          <w:rFonts w:ascii="Times New Roman" w:hAnsi="Times New Roman" w:cs="Times New Roman"/>
+          <w:b/>
+        </w:rPr>
+        <w:t>Description</w:t>
       </w:r>
     </w:p>
     <w:p>
@@ -1232,7 +1298,6 @@
           <w:numId w:val="3"/>
         </w:numPr>
         <w:spacing w:line="360" w:lineRule="auto"/>
-        <w:ind w:left="851" w:hanging="709"/>
         <w:rPr>
           <w:rFonts w:ascii="Times New Roman" w:hAnsi="Times New Roman" w:cs="Times New Roman"/>
         </w:rPr>
@@ -1252,7 +1317,6 @@
           <w:numId w:val="3"/>
         </w:numPr>
         <w:spacing w:line="360" w:lineRule="auto"/>
-        <w:ind w:left="851" w:hanging="709"/>
         <w:rPr>
           <w:rFonts w:ascii="Times New Roman" w:hAnsi="Times New Roman" w:cs="Times New Roman"/>
         </w:rPr>
@@ -1280,7 +1344,6 @@
           <w:numId w:val="3"/>
         </w:numPr>
         <w:spacing w:line="360" w:lineRule="auto"/>
-        <w:ind w:left="851" w:hanging="709"/>
         <w:rPr>
           <w:rFonts w:ascii="Times New Roman" w:hAnsi="Times New Roman" w:cs="Times New Roman"/>
         </w:rPr>
@@ -1300,7 +1363,6 @@
           <w:numId w:val="3"/>
         </w:numPr>
         <w:spacing w:line="360" w:lineRule="auto"/>
-        <w:ind w:left="851" w:hanging="709"/>
         <w:rPr>
           <w:rFonts w:ascii="Times New Roman" w:hAnsi="Times New Roman" w:cs="Times New Roman"/>
         </w:rPr>
@@ -1311,6 +1373,516 @@
         </w:rPr>
         <w:t>Communication between EVSE and Raspberry Pi</w:t>
       </w:r>
+    </w:p>
+    <w:p>
+      <w:pPr>
+        <w:pStyle w:val="ListParagraph"/>
+        <w:numPr>
+          <w:ilvl w:val="0"/>
+          <w:numId w:val="1"/>
+        </w:numPr>
+        <w:spacing w:line="360" w:lineRule="auto"/>
+        <w:ind w:left="426" w:hanging="426"/>
+        <w:rPr>
+          <w:rFonts w:ascii="Times New Roman" w:hAnsi="Times New Roman" w:cs="Times New Roman"/>
+        </w:rPr>
+      </w:pPr>
+      <w:r>
+        <w:rPr>
+          <w:rFonts w:ascii="Times New Roman" w:hAnsi="Times New Roman" w:cs="Times New Roman"/>
+          <w:b/>
+        </w:rPr>
+        <w:lastRenderedPageBreak/>
+        <w:t>Results</w:t>
+      </w:r>
+    </w:p>
+    <w:p>
+      <w:pPr>
+        <w:pStyle w:val="ListParagraph"/>
+        <w:numPr>
+          <w:ilvl w:val="0"/>
+          <w:numId w:val="1"/>
+        </w:numPr>
+        <w:spacing w:line="360" w:lineRule="auto"/>
+        <w:ind w:left="426" w:hanging="426"/>
+        <w:rPr>
+          <w:rFonts w:ascii="Times New Roman" w:hAnsi="Times New Roman" w:cs="Times New Roman"/>
+        </w:rPr>
+      </w:pPr>
+      <w:r>
+        <w:rPr>
+          <w:rFonts w:ascii="Times New Roman" w:hAnsi="Times New Roman" w:cs="Times New Roman"/>
+          <w:b/>
+        </w:rPr>
+        <w:t>Conclusion</w:t>
+      </w:r>
+    </w:p>
+    <w:p>
+      <w:pPr>
+        <w:pStyle w:val="ListParagraph"/>
+        <w:numPr>
+          <w:ilvl w:val="0"/>
+          <w:numId w:val="1"/>
+        </w:numPr>
+        <w:spacing w:line="360" w:lineRule="auto"/>
+        <w:ind w:left="426" w:hanging="426"/>
+        <w:rPr>
+          <w:rFonts w:ascii="Times New Roman" w:hAnsi="Times New Roman" w:cs="Times New Roman"/>
+        </w:rPr>
+      </w:pPr>
+      <w:r>
+        <w:rPr>
+          <w:rFonts w:ascii="Times New Roman" w:hAnsi="Times New Roman" w:cs="Times New Roman"/>
+          <w:b/>
+        </w:rPr>
+        <w:t>Summary &amp; Outlook</w:t>
+      </w:r>
+    </w:p>
+    <w:p>
+      <w:pPr>
+        <w:pStyle w:val="ListParagraph"/>
+        <w:numPr>
+          <w:ilvl w:val="0"/>
+          <w:numId w:val="1"/>
+        </w:numPr>
+        <w:spacing w:line="360" w:lineRule="auto"/>
+        <w:ind w:left="426" w:hanging="426"/>
+        <w:rPr>
+          <w:rFonts w:ascii="Times New Roman" w:hAnsi="Times New Roman" w:cs="Times New Roman"/>
+        </w:rPr>
+      </w:pPr>
+      <w:r>
+        <w:rPr>
+          <w:rFonts w:ascii="Times New Roman" w:hAnsi="Times New Roman" w:cs="Times New Roman"/>
+          <w:b/>
+        </w:rPr>
+        <w:t>Attachments</w:t>
+      </w:r>
+    </w:p>
+    <w:p>
+      <w:pPr>
+        <w:spacing w:line="360" w:lineRule="auto"/>
+        <w:rPr>
+          <w:rFonts w:ascii="Times New Roman" w:hAnsi="Times New Roman" w:cs="Times New Roman"/>
+          <w:b/>
+        </w:rPr>
+      </w:pPr>
+      <w:r>
+        <w:rPr>
+          <w:rFonts w:ascii="Times New Roman" w:hAnsi="Times New Roman" w:cs="Times New Roman"/>
+          <w:b/>
+        </w:rPr>
+        <w:t>Bibliography</w:t>
+      </w:r>
+    </w:p>
+    <w:p>
+      <w:pPr>
+        <w:spacing w:line="360" w:lineRule="auto"/>
+        <w:rPr>
+          <w:rFonts w:ascii="Times New Roman" w:hAnsi="Times New Roman" w:cs="Times New Roman"/>
+        </w:rPr>
+      </w:pPr>
+    </w:p>
+    <w:p>
+      <w:pPr>
+        <w:spacing w:line="360" w:lineRule="auto"/>
+        <w:rPr>
+          <w:rFonts w:ascii="Times New Roman" w:hAnsi="Times New Roman" w:cs="Times New Roman"/>
+        </w:rPr>
+      </w:pPr>
+    </w:p>
+    <w:p>
+      <w:pPr>
+        <w:rPr>
+          <w:rFonts w:ascii="Times New Roman" w:hAnsi="Times New Roman" w:cs="Times New Roman"/>
+        </w:rPr>
+      </w:pPr>
+      <w:r>
+        <w:rPr>
+          <w:rFonts w:ascii="Times New Roman" w:hAnsi="Times New Roman" w:cs="Times New Roman"/>
+        </w:rPr>
+        <w:br w:type="page"/>
+      </w:r>
+    </w:p>
+    <w:p>
+      <w:pPr>
+        <w:spacing w:line="360" w:lineRule="auto"/>
+        <w:jc w:val="center"/>
+        <w:rPr>
+          <w:rFonts w:ascii="Times New Roman" w:hAnsi="Times New Roman" w:cs="Times New Roman"/>
+          <w:b/>
+          <w:sz w:val="28"/>
+        </w:rPr>
+      </w:pPr>
+      <w:r>
+        <w:rPr>
+          <w:rFonts w:ascii="Times New Roman" w:hAnsi="Times New Roman" w:cs="Times New Roman"/>
+          <w:b/>
+          <w:sz w:val="28"/>
+        </w:rPr>
+        <w:lastRenderedPageBreak/>
+        <w:t>Abstract</w:t>
+      </w:r>
+    </w:p>
+    <w:p>
+      <w:pPr>
+        <w:rPr>
+          <w:rFonts w:ascii="Times New Roman" w:hAnsi="Times New Roman" w:cs="Times New Roman"/>
+          <w:b/>
+          <w:sz w:val="28"/>
+        </w:rPr>
+      </w:pPr>
+      <w:r>
+        <w:rPr>
+          <w:rFonts w:ascii="Times New Roman" w:hAnsi="Times New Roman" w:cs="Times New Roman"/>
+        </w:rPr>
+        <w:br w:type="page"/>
+      </w:r>
+      <w:r>
+        <w:rPr>
+          <w:rFonts w:ascii="Times New Roman" w:hAnsi="Times New Roman" w:cs="Times New Roman"/>
+          <w:b/>
+          <w:sz w:val="28"/>
+        </w:rPr>
+        <w:lastRenderedPageBreak/>
+        <w:t>List of Tables</w:t>
+      </w:r>
+    </w:p>
+    <w:p>
+      <w:pPr>
+        <w:spacing w:line="360" w:lineRule="auto"/>
+        <w:rPr>
+          <w:rFonts w:ascii="Times New Roman" w:hAnsi="Times New Roman" w:cs="Times New Roman"/>
+          <w:b/>
+          <w:sz w:val="28"/>
+        </w:rPr>
+      </w:pPr>
+      <w:r>
+        <w:rPr>
+          <w:rFonts w:ascii="Times New Roman" w:hAnsi="Times New Roman" w:cs="Times New Roman"/>
+          <w:b/>
+          <w:sz w:val="28"/>
+        </w:rPr>
+        <w:t>List of Figures</w:t>
+      </w:r>
+    </w:p>
+    <w:p>
+      <w:pPr>
+        <w:spacing w:line="360" w:lineRule="auto"/>
+        <w:rPr>
+          <w:rFonts w:ascii="Times New Roman" w:hAnsi="Times New Roman" w:cs="Times New Roman"/>
+          <w:b/>
+        </w:rPr>
+      </w:pPr>
+    </w:p>
+    <w:p>
+      <w:pPr>
+        <w:spacing w:line="360" w:lineRule="auto"/>
+        <w:rPr>
+          <w:rFonts w:ascii="Times New Roman" w:hAnsi="Times New Roman" w:cs="Times New Roman"/>
+          <w:b/>
+        </w:rPr>
+      </w:pPr>
+    </w:p>
+    <w:p>
+      <w:pPr>
+        <w:rPr>
+          <w:rFonts w:ascii="Times New Roman" w:hAnsi="Times New Roman" w:cs="Times New Roman"/>
+          <w:b/>
+        </w:rPr>
+      </w:pPr>
+      <w:r>
+        <w:rPr>
+          <w:rFonts w:ascii="Times New Roman" w:hAnsi="Times New Roman" w:cs="Times New Roman"/>
+          <w:b/>
+        </w:rPr>
+        <w:br w:type="page"/>
+      </w:r>
+    </w:p>
+    <w:p>
+      <w:pPr>
+        <w:pStyle w:val="heading14"/>
+      </w:pPr>
+      <w:r>
+        <w:lastRenderedPageBreak/>
+        <w:t xml:space="preserve"> Introduction</w:t>
+      </w:r>
+    </w:p>
+    <w:p>
+      <w:pPr>
+        <w:spacing w:after="0" w:line="240" w:lineRule="auto"/>
+        <w:rPr>
+          <w:rFonts w:ascii="Times New Roman" w:eastAsia="Times New Roman" w:hAnsi="Times New Roman" w:cs="Times New Roman"/>
+          <w:color w:val="000000"/>
+          <w:sz w:val="24"/>
+          <w:lang w:eastAsia="en-IN"/>
+        </w:rPr>
+      </w:pPr>
+      <w:bookmarkStart w:id="0" w:name="_Toc403388986"/>
+      <w:bookmarkStart w:id="1" w:name="_Toc403035205"/>
+      <w:r>
+        <w:rPr>
+          <w:rFonts w:ascii="Times New Roman" w:eastAsia="Times New Roman" w:hAnsi="Times New Roman" w:cs="Times New Roman"/>
+          <w:color w:val="000000"/>
+          <w:sz w:val="24"/>
+          <w:lang w:eastAsia="en-IN"/>
+        </w:rPr>
+        <w:t xml:space="preserve">In this chapter a short summary of this work is described. In addition, the task description as well as to overview </w:t>
+      </w:r>
+      <w:proofErr w:type="gramStart"/>
+      <w:r>
+        <w:rPr>
+          <w:rFonts w:ascii="Times New Roman" w:eastAsia="Times New Roman" w:hAnsi="Times New Roman" w:cs="Times New Roman"/>
+          <w:color w:val="000000"/>
+          <w:sz w:val="24"/>
+          <w:lang w:eastAsia="en-IN"/>
+        </w:rPr>
+        <w:t>Of</w:t>
+      </w:r>
+      <w:proofErr w:type="gramEnd"/>
+      <w:r>
+        <w:rPr>
+          <w:rFonts w:ascii="Times New Roman" w:eastAsia="Times New Roman" w:hAnsi="Times New Roman" w:cs="Times New Roman"/>
+          <w:color w:val="000000"/>
+          <w:sz w:val="24"/>
+          <w:lang w:eastAsia="en-IN"/>
+        </w:rPr>
+        <w:t xml:space="preserve"> the following chapters and Their contents are given.</w:t>
+      </w:r>
+      <w:bookmarkEnd w:id="0"/>
+      <w:bookmarkEnd w:id="1"/>
+    </w:p>
+    <w:p>
+      <w:pPr>
+        <w:spacing w:after="0" w:line="240" w:lineRule="auto"/>
+        <w:rPr>
+          <w:rFonts w:ascii="Times New Roman" w:eastAsia="Times New Roman" w:hAnsi="Times New Roman" w:cs="Times New Roman"/>
+          <w:color w:val="000000"/>
+          <w:lang w:eastAsia="en-IN"/>
+        </w:rPr>
+      </w:pPr>
+    </w:p>
+    <w:p>
+      <w:pPr>
+        <w:spacing w:after="0" w:line="240" w:lineRule="auto"/>
+        <w:rPr>
+          <w:rFonts w:ascii="Times New Roman" w:eastAsia="Times New Roman" w:hAnsi="Times New Roman" w:cs="Times New Roman"/>
+          <w:color w:val="000000"/>
+          <w:sz w:val="27"/>
+          <w:szCs w:val="27"/>
+          <w:lang w:eastAsia="en-IN"/>
+        </w:rPr>
+      </w:pPr>
+    </w:p>
+    <w:p>
+      <w:pPr>
+        <w:pStyle w:val="ListParagraph"/>
+        <w:numPr>
+          <w:ilvl w:val="1"/>
+          <w:numId w:val="5"/>
+        </w:numPr>
+        <w:spacing w:line="360" w:lineRule="auto"/>
+        <w:ind w:left="426" w:hanging="426"/>
+        <w:rPr>
+          <w:rFonts w:ascii="Times New Roman" w:hAnsi="Times New Roman" w:cs="Times New Roman"/>
+          <w:b/>
+        </w:rPr>
+      </w:pPr>
+      <w:r>
+        <w:rPr>
+          <w:rFonts w:ascii="Times New Roman" w:hAnsi="Times New Roman" w:cs="Times New Roman"/>
+          <w:b/>
+        </w:rPr>
+        <w:t xml:space="preserve"> Short Version</w:t>
+      </w:r>
+    </w:p>
+    <w:p>
+      <w:pPr>
+        <w:pStyle w:val="normal12"/>
+      </w:pPr>
+      <w:r>
+        <w:t xml:space="preserve">The present project work serves to set up a working model for the current standardization of the vehicle-column communication </w:t>
+      </w:r>
+      <w:proofErr w:type="spellStart"/>
+      <w:r>
+        <w:t>gemäß</w:t>
+      </w:r>
+      <w:proofErr w:type="spellEnd"/>
+      <w:r>
+        <w:t xml:space="preserve"> to ISO / IEC 15118 along</w:t>
+      </w:r>
+      <w:r>
+        <w:t xml:space="preserve"> </w:t>
+      </w:r>
+      <w:r>
+        <w:t>with the HMI display.</w:t>
+      </w:r>
+    </w:p>
+    <w:p>
+      <w:pPr>
+        <w:pStyle w:val="normal12"/>
+      </w:pPr>
+      <w:r>
+        <w:t xml:space="preserve">The built-up working model </w:t>
+      </w:r>
+      <w:proofErr w:type="spellStart"/>
+      <w:r>
+        <w:t>besteht</w:t>
+      </w:r>
+      <w:proofErr w:type="spellEnd"/>
+      <w:r>
+        <w:t xml:space="preserve"> of two interconnected boards and a Raspberry Pi for </w:t>
+      </w:r>
+      <w:proofErr w:type="spellStart"/>
+      <w:r>
+        <w:t>teh</w:t>
+      </w:r>
+      <w:proofErr w:type="spellEnd"/>
+      <w:r>
+        <w:t xml:space="preserve"> display. Each communication user is </w:t>
+      </w:r>
+      <w:proofErr w:type="gramStart"/>
+      <w:r>
+        <w:t>Represented</w:t>
+      </w:r>
+      <w:proofErr w:type="gramEnd"/>
+      <w:r>
+        <w:t xml:space="preserve"> by a circuit board.</w:t>
+      </w:r>
+    </w:p>
+    <w:p>
+      <w:pPr>
+        <w:pStyle w:val="normal12"/>
+      </w:pPr>
+      <w:r>
+        <w:t xml:space="preserve">The software used is derived from at existing stack and </w:t>
+      </w:r>
+      <w:proofErr w:type="spellStart"/>
+      <w:r>
+        <w:t>angepasst</w:t>
+      </w:r>
+      <w:proofErr w:type="spellEnd"/>
+      <w:r>
+        <w:t xml:space="preserve"> for a defined application of ISO / IEC 115118th</w:t>
+      </w:r>
+    </w:p>
+    <w:p>
+      <w:pPr>
+        <w:pStyle w:val="normal12"/>
+      </w:pPr>
+      <w:r>
+        <w:t xml:space="preserve">.According To the ISO variable parameters are listed as macros and Documented, so did a change is possible at any time. If parameters are selected so </w:t>
+      </w:r>
+      <w:proofErr w:type="spellStart"/>
+      <w:r>
+        <w:t>dass</w:t>
+      </w:r>
+      <w:proofErr w:type="spellEnd"/>
+      <w:r>
+        <w:t xml:space="preserve"> die Resulting requirements can no longer be met by the </w:t>
+      </w:r>
+      <w:proofErr w:type="spellStart"/>
+      <w:r>
+        <w:t>respectivement</w:t>
+      </w:r>
+      <w:proofErr w:type="spellEnd"/>
+      <w:r>
+        <w:t xml:space="preserve"> other subscriber, a fault message is output.</w:t>
+      </w:r>
+    </w:p>
+    <w:p>
+      <w:pPr>
+        <w:rPr>
+          <w:rFonts w:ascii="Times New Roman" w:hAnsi="Times New Roman" w:cs="Times New Roman"/>
+        </w:rPr>
+      </w:pPr>
+      <w:r>
+        <w:rPr>
+          <w:rFonts w:ascii="Times New Roman" w:hAnsi="Times New Roman" w:cs="Times New Roman"/>
+        </w:rPr>
+        <w:br w:type="page"/>
+      </w:r>
+    </w:p>
+    <w:p>
+      <w:pPr>
+        <w:pStyle w:val="ListParagraph"/>
+        <w:numPr>
+          <w:ilvl w:val="1"/>
+          <w:numId w:val="5"/>
+        </w:numPr>
+        <w:spacing w:line="360" w:lineRule="auto"/>
+        <w:ind w:left="426" w:hanging="426"/>
+        <w:rPr>
+          <w:rFonts w:ascii="Times New Roman" w:hAnsi="Times New Roman" w:cs="Times New Roman"/>
+          <w:b/>
+        </w:rPr>
+      </w:pPr>
+      <w:r>
+        <w:rPr>
+          <w:rFonts w:ascii="Times New Roman" w:hAnsi="Times New Roman" w:cs="Times New Roman"/>
+          <w:b/>
+        </w:rPr>
+        <w:lastRenderedPageBreak/>
+        <w:t>Task</w:t>
+      </w:r>
+    </w:p>
+    <w:p>
+      <w:pPr>
+        <w:rPr>
+          <w:rFonts w:ascii="Times New Roman" w:hAnsi="Times New Roman" w:cs="Times New Roman"/>
+          <w:b/>
+        </w:rPr>
+      </w:pPr>
+      <w:r>
+        <w:rPr>
+          <w:rFonts w:ascii="Times New Roman" w:hAnsi="Times New Roman" w:cs="Times New Roman"/>
+          <w:b/>
+        </w:rPr>
+        <w:br w:type="page"/>
+      </w:r>
+    </w:p>
+    <w:p>
+      <w:pPr>
+        <w:pStyle w:val="subheading1"/>
+      </w:pPr>
+      <w:r>
+        <w:lastRenderedPageBreak/>
+        <w:t>Chapter Overview</w:t>
+      </w:r>
+    </w:p>
+    <w:p>
+      <w:pPr>
+        <w:rPr>
+          <w:rFonts w:ascii="Times New Roman" w:hAnsi="Times New Roman" w:cs="Times New Roman"/>
+          <w:b/>
+        </w:rPr>
+      </w:pPr>
+      <w:r>
+        <w:rPr>
+          <w:rFonts w:ascii="Times New Roman" w:hAnsi="Times New Roman" w:cs="Times New Roman"/>
+          <w:b/>
+        </w:rPr>
+        <w:br w:type="page"/>
+      </w:r>
+    </w:p>
+    <w:p>
+      <w:pPr>
+        <w:pStyle w:val="heading14"/>
+      </w:pPr>
+      <w:r>
+        <w:lastRenderedPageBreak/>
+        <w:t>Literature Survey</w:t>
+      </w:r>
+    </w:p>
+    <w:p>
+      <w:pPr>
+        <w:pStyle w:val="subheading1"/>
+      </w:pPr>
+      <w:r>
+        <w:t>Pre</w:t>
+      </w:r>
+      <w:bookmarkStart w:id="2" w:name="_GoBack"/>
+      <w:bookmarkEnd w:id="2"/>
     </w:p>
     <w:sectPr>
       <w:headerReference w:type="default" r:id="rId8"/>
@@ -1415,7 +1987,7 @@
       <w:rPr>
         <w:noProof/>
       </w:rPr>
-      <w:t>III</w:t>
+      <w:t>X</w:t>
     </w:r>
     <w:r>
       <w:rPr>
@@ -1681,9 +2253,9 @@
 <file path=word/numbering.xml><?xml version="1.0" encoding="utf-8"?>
 <w:numbering xmlns:wpc="http://schemas.microsoft.com/office/word/2010/wordprocessingCanvas" xmlns:mc="http://schemas.openxmlformats.org/markup-compatibility/2006" xmlns:o="urn:schemas-microsoft-com:office:office" xmlns:r="http://schemas.openxmlformats.org/officeDocument/2006/relationships" xmlns:m="http://schemas.openxmlformats.org/officeDocument/2006/math" xmlns:v="urn:schemas-microsoft-com:vml" xmlns:wp14="http://schemas.microsoft.com/office/word/2010/wordprocessingDrawing" xmlns:wp="http://schemas.openxmlformats.org/drawingml/2006/wordprocessingDrawing" xmlns:w10="urn:schemas-microsoft-com:office:word" xmlns:w="http://schemas.openxmlformats.org/wordprocessingml/2006/main" xmlns:w14="http://schemas.microsoft.com/office/word/2010/wordml" xmlns:w15="http://schemas.microsoft.com/office/word/2012/wordml" xmlns:wpg="http://schemas.microsoft.com/office/word/2010/wordprocessingGroup" xmlns:wpi="http://schemas.microsoft.com/office/word/2010/wordprocessingInk" xmlns:wne="http://schemas.microsoft.com/office/word/2006/wordml" xmlns:wps="http://schemas.microsoft.com/office/word/2010/wordprocessingShape" mc:Ignorable="w14 w15 wp14">
   <w:abstractNum w:abstractNumId="0" w15:restartNumberingAfterBreak="0">
-    <w:nsid w:val="1C5E088C"/>
+    <w:nsid w:val="0E644F68"/>
     <w:multiLevelType w:val="hybridMultilevel"/>
-    <w:tmpl w:val="2A402828"/>
+    <w:tmpl w:val="3A228AD4"/>
     <w:lvl w:ilvl="0" w:tplc="4009000F">
       <w:start w:val="1"/>
       <w:numFmt w:val="decimal"/>
@@ -1696,7 +2268,197 @@
         <w:rFonts w:hint="default"/>
       </w:rPr>
     </w:lvl>
-    <w:lvl w:ilvl="1" w:tplc="1F4C22A4">
+    <w:lvl w:ilvl="1" w:tplc="4240F90E">
+      <w:start w:val="1"/>
+      <w:numFmt w:val="decimal"/>
+      <w:lvlText w:val="1.%2."/>
+      <w:lvlJc w:val="left"/>
+      <w:pPr>
+        <w:ind w:left="1440" w:hanging="360"/>
+      </w:pPr>
+      <w:rPr>
+        <w:rFonts w:hint="default"/>
+      </w:rPr>
+    </w:lvl>
+    <w:lvl w:ilvl="2" w:tplc="4009001B">
+      <w:start w:val="1"/>
+      <w:numFmt w:val="lowerRoman"/>
+      <w:lvlText w:val="%3."/>
+      <w:lvlJc w:val="right"/>
+      <w:pPr>
+        <w:ind w:left="2160" w:hanging="180"/>
+      </w:pPr>
+    </w:lvl>
+    <w:lvl w:ilvl="3" w:tplc="1C50954A">
+      <w:start w:val="1"/>
+      <w:numFmt w:val="decimal"/>
+      <w:lvlText w:val="4.%4."/>
+      <w:lvlJc w:val="left"/>
+      <w:pPr>
+        <w:ind w:left="2880" w:hanging="360"/>
+      </w:pPr>
+      <w:rPr>
+        <w:rFonts w:hint="default"/>
+      </w:rPr>
+    </w:lvl>
+    <w:lvl w:ilvl="4" w:tplc="40090019" w:tentative="1">
+      <w:start w:val="1"/>
+      <w:numFmt w:val="lowerLetter"/>
+      <w:lvlText w:val="%5."/>
+      <w:lvlJc w:val="left"/>
+      <w:pPr>
+        <w:ind w:left="3600" w:hanging="360"/>
+      </w:pPr>
+    </w:lvl>
+    <w:lvl w:ilvl="5" w:tplc="4009001B" w:tentative="1">
+      <w:start w:val="1"/>
+      <w:numFmt w:val="lowerRoman"/>
+      <w:lvlText w:val="%6."/>
+      <w:lvlJc w:val="right"/>
+      <w:pPr>
+        <w:ind w:left="4320" w:hanging="180"/>
+      </w:pPr>
+    </w:lvl>
+    <w:lvl w:ilvl="6" w:tplc="4009000F" w:tentative="1">
+      <w:start w:val="1"/>
+      <w:numFmt w:val="decimal"/>
+      <w:lvlText w:val="%7."/>
+      <w:lvlJc w:val="left"/>
+      <w:pPr>
+        <w:ind w:left="5040" w:hanging="360"/>
+      </w:pPr>
+    </w:lvl>
+    <w:lvl w:ilvl="7" w:tplc="40090019" w:tentative="1">
+      <w:start w:val="1"/>
+      <w:numFmt w:val="lowerLetter"/>
+      <w:lvlText w:val="%8."/>
+      <w:lvlJc w:val="left"/>
+      <w:pPr>
+        <w:ind w:left="5760" w:hanging="360"/>
+      </w:pPr>
+    </w:lvl>
+    <w:lvl w:ilvl="8" w:tplc="4009001B" w:tentative="1">
+      <w:start w:val="1"/>
+      <w:numFmt w:val="lowerRoman"/>
+      <w:lvlText w:val="%9."/>
+      <w:lvlJc w:val="right"/>
+      <w:pPr>
+        <w:ind w:left="6480" w:hanging="180"/>
+      </w:pPr>
+    </w:lvl>
+  </w:abstractNum>
+  <w:abstractNum w:abstractNumId="1" w15:restartNumberingAfterBreak="0">
+    <w:nsid w:val="1C5E088C"/>
+    <w:multiLevelType w:val="hybridMultilevel"/>
+    <w:tmpl w:val="790C28B2"/>
+    <w:lvl w:ilvl="0" w:tplc="4009000F">
+      <w:start w:val="1"/>
+      <w:numFmt w:val="decimal"/>
+      <w:lvlText w:val="%1."/>
+      <w:lvlJc w:val="left"/>
+      <w:pPr>
+        <w:ind w:left="720" w:hanging="360"/>
+      </w:pPr>
+      <w:rPr>
+        <w:rFonts w:hint="default"/>
+      </w:rPr>
+    </w:lvl>
+    <w:lvl w:ilvl="1" w:tplc="1958869C">
+      <w:start w:val="1"/>
+      <w:numFmt w:val="decimal"/>
+      <w:lvlText w:val="5.%2."/>
+      <w:lvlJc w:val="left"/>
+      <w:pPr>
+        <w:ind w:left="1440" w:hanging="360"/>
+      </w:pPr>
+      <w:rPr>
+        <w:rFonts w:hint="default"/>
+      </w:rPr>
+    </w:lvl>
+    <w:lvl w:ilvl="2" w:tplc="4009001B" w:tentative="1">
+      <w:start w:val="1"/>
+      <w:numFmt w:val="lowerRoman"/>
+      <w:lvlText w:val="%3."/>
+      <w:lvlJc w:val="right"/>
+      <w:pPr>
+        <w:ind w:left="2160" w:hanging="180"/>
+      </w:pPr>
+    </w:lvl>
+    <w:lvl w:ilvl="3" w:tplc="5E405B90">
+      <w:start w:val="1"/>
+      <w:numFmt w:val="decimal"/>
+      <w:lvlText w:val="1.%4"/>
+      <w:lvlJc w:val="center"/>
+      <w:pPr>
+        <w:ind w:left="2880" w:hanging="360"/>
+      </w:pPr>
+      <w:rPr>
+        <w:rFonts w:hint="default"/>
+      </w:rPr>
+    </w:lvl>
+    <w:lvl w:ilvl="4" w:tplc="40090019" w:tentative="1">
+      <w:start w:val="1"/>
+      <w:numFmt w:val="lowerLetter"/>
+      <w:lvlText w:val="%5."/>
+      <w:lvlJc w:val="left"/>
+      <w:pPr>
+        <w:ind w:left="3600" w:hanging="360"/>
+      </w:pPr>
+    </w:lvl>
+    <w:lvl w:ilvl="5" w:tplc="4009001B" w:tentative="1">
+      <w:start w:val="1"/>
+      <w:numFmt w:val="lowerRoman"/>
+      <w:lvlText w:val="%6."/>
+      <w:lvlJc w:val="right"/>
+      <w:pPr>
+        <w:ind w:left="4320" w:hanging="180"/>
+      </w:pPr>
+    </w:lvl>
+    <w:lvl w:ilvl="6" w:tplc="4009000F" w:tentative="1">
+      <w:start w:val="1"/>
+      <w:numFmt w:val="decimal"/>
+      <w:lvlText w:val="%7."/>
+      <w:lvlJc w:val="left"/>
+      <w:pPr>
+        <w:ind w:left="5040" w:hanging="360"/>
+      </w:pPr>
+    </w:lvl>
+    <w:lvl w:ilvl="7" w:tplc="40090019" w:tentative="1">
+      <w:start w:val="1"/>
+      <w:numFmt w:val="lowerLetter"/>
+      <w:lvlText w:val="%8."/>
+      <w:lvlJc w:val="left"/>
+      <w:pPr>
+        <w:ind w:left="5760" w:hanging="360"/>
+      </w:pPr>
+    </w:lvl>
+    <w:lvl w:ilvl="8" w:tplc="4009001B" w:tentative="1">
+      <w:start w:val="1"/>
+      <w:numFmt w:val="lowerRoman"/>
+      <w:lvlText w:val="%9."/>
+      <w:lvlJc w:val="right"/>
+      <w:pPr>
+        <w:ind w:left="6480" w:hanging="180"/>
+      </w:pPr>
+    </w:lvl>
+  </w:abstractNum>
+  <w:abstractNum w:abstractNumId="2" w15:restartNumberingAfterBreak="0">
+    <w:nsid w:val="30B8459D"/>
+    <w:multiLevelType w:val="hybridMultilevel"/>
+    <w:tmpl w:val="9D3C9B34"/>
+    <w:lvl w:ilvl="0" w:tplc="4009000F">
+      <w:start w:val="1"/>
+      <w:numFmt w:val="decimal"/>
+      <w:lvlText w:val="%1."/>
+      <w:lvlJc w:val="left"/>
+      <w:pPr>
+        <w:ind w:left="720" w:hanging="360"/>
+      </w:pPr>
+      <w:rPr>
+        <w:rFonts w:hint="default"/>
+      </w:rPr>
+    </w:lvl>
+    <w:lvl w:ilvl="1" w:tplc="1C50954A">
       <w:start w:val="1"/>
       <w:numFmt w:val="decimal"/>
       <w:lvlText w:val="4.%2."/>
@@ -1775,10 +2537,10 @@
       </w:pPr>
     </w:lvl>
   </w:abstractNum>
-  <w:abstractNum w:abstractNumId="1" w15:restartNumberingAfterBreak="0">
-    <w:nsid w:val="30B8459D"/>
+  <w:abstractNum w:abstractNumId="3" w15:restartNumberingAfterBreak="0">
+    <w:nsid w:val="3F5E33D0"/>
     <w:multiLevelType w:val="hybridMultilevel"/>
-    <w:tmpl w:val="AAD8AE9C"/>
+    <w:tmpl w:val="00F2B834"/>
     <w:lvl w:ilvl="0" w:tplc="4009000F">
       <w:start w:val="1"/>
       <w:numFmt w:val="decimal"/>
@@ -1791,7 +2553,7 @@
         <w:rFonts w:hint="default"/>
       </w:rPr>
     </w:lvl>
-    <w:lvl w:ilvl="1" w:tplc="9B72F862">
+    <w:lvl w:ilvl="1" w:tplc="995E1B42">
       <w:start w:val="1"/>
       <w:numFmt w:val="decimal"/>
       <w:lvlText w:val="3.%2."/>
@@ -1870,13 +2632,14 @@
       </w:pPr>
     </w:lvl>
   </w:abstractNum>
-  <w:abstractNum w:abstractNumId="2" w15:restartNumberingAfterBreak="0">
-    <w:nsid w:val="3F5E33D0"/>
-    <w:multiLevelType w:val="hybridMultilevel"/>
-    <w:tmpl w:val="7D74443C"/>
-    <w:lvl w:ilvl="0" w:tplc="4009000F">
+  <w:abstractNum w:abstractNumId="4" w15:restartNumberingAfterBreak="0">
+    <w:nsid w:val="4B69377B"/>
+    <w:multiLevelType w:val="multilevel"/>
+    <w:tmpl w:val="F2EC0572"/>
+    <w:lvl w:ilvl="0">
       <w:start w:val="1"/>
       <w:numFmt w:val="decimal"/>
+      <w:pStyle w:val="heading14"/>
       <w:lvlText w:val="%1."/>
       <w:lvlJc w:val="left"/>
       <w:pPr>
@@ -1886,93 +2649,126 @@
         <w:rFonts w:hint="default"/>
       </w:rPr>
     </w:lvl>
-    <w:lvl w:ilvl="1" w:tplc="E77C1DBC">
+    <w:lvl w:ilvl="1">
       <w:start w:val="1"/>
       <w:numFmt w:val="decimal"/>
-      <w:lvlText w:val="2.%2."/>
+      <w:pStyle w:val="subheading1"/>
+      <w:isLgl/>
+      <w:lvlText w:val="%1.%2."/>
       <w:lvlJc w:val="left"/>
       <w:pPr>
-        <w:ind w:left="1440" w:hanging="360"/>
+        <w:ind w:left="720" w:hanging="360"/>
       </w:pPr>
       <w:rPr>
         <w:rFonts w:hint="default"/>
       </w:rPr>
     </w:lvl>
-    <w:lvl w:ilvl="2" w:tplc="4009001B" w:tentative="1">
-      <w:start w:val="1"/>
-      <w:numFmt w:val="lowerRoman"/>
-      <w:lvlText w:val="%3."/>
-      <w:lvlJc w:val="right"/>
-      <w:pPr>
-        <w:ind w:left="2160" w:hanging="180"/>
-      </w:pPr>
-    </w:lvl>
-    <w:lvl w:ilvl="3" w:tplc="5E405B90">
+    <w:lvl w:ilvl="2">
       <w:start w:val="1"/>
       <w:numFmt w:val="decimal"/>
-      <w:lvlText w:val="1.%4"/>
-      <w:lvlJc w:val="center"/>
-      <w:pPr>
-        <w:ind w:left="2880" w:hanging="360"/>
+      <w:isLgl/>
+      <w:lvlText w:val="%1.%2.%3."/>
+      <w:lvlJc w:val="left"/>
+      <w:pPr>
+        <w:ind w:left="1080" w:hanging="720"/>
       </w:pPr>
       <w:rPr>
         <w:rFonts w:hint="default"/>
       </w:rPr>
     </w:lvl>
-    <w:lvl w:ilvl="4" w:tplc="40090019" w:tentative="1">
-      <w:start w:val="1"/>
-      <w:numFmt w:val="lowerLetter"/>
-      <w:lvlText w:val="%5."/>
+    <w:lvl w:ilvl="3">
+      <w:start w:val="1"/>
+      <w:numFmt w:val="decimal"/>
+      <w:isLgl/>
+      <w:lvlText w:val="%1.%2.%3.%4."/>
       <w:lvlJc w:val="left"/>
       <w:pPr>
-        <w:ind w:left="3600" w:hanging="360"/>
-      </w:pPr>
-    </w:lvl>
-    <w:lvl w:ilvl="5" w:tplc="4009001B" w:tentative="1">
-      <w:start w:val="1"/>
-      <w:numFmt w:val="lowerRoman"/>
-      <w:lvlText w:val="%6."/>
-      <w:lvlJc w:val="right"/>
-      <w:pPr>
-        <w:ind w:left="4320" w:hanging="180"/>
-      </w:pPr>
-    </w:lvl>
-    <w:lvl w:ilvl="6" w:tplc="4009000F" w:tentative="1">
+        <w:ind w:left="1080" w:hanging="720"/>
+      </w:pPr>
+      <w:rPr>
+        <w:rFonts w:hint="default"/>
+      </w:rPr>
+    </w:lvl>
+    <w:lvl w:ilvl="4">
       <w:start w:val="1"/>
       <w:numFmt w:val="decimal"/>
-      <w:lvlText w:val="%7."/>
+      <w:isLgl/>
+      <w:lvlText w:val="%1.%2.%3.%4.%5."/>
       <w:lvlJc w:val="left"/>
       <w:pPr>
-        <w:ind w:left="5040" w:hanging="360"/>
-      </w:pPr>
-    </w:lvl>
-    <w:lvl w:ilvl="7" w:tplc="40090019" w:tentative="1">
-      <w:start w:val="1"/>
-      <w:numFmt w:val="lowerLetter"/>
-      <w:lvlText w:val="%8."/>
+        <w:ind w:left="1440" w:hanging="1080"/>
+      </w:pPr>
+      <w:rPr>
+        <w:rFonts w:hint="default"/>
+      </w:rPr>
+    </w:lvl>
+    <w:lvl w:ilvl="5">
+      <w:start w:val="1"/>
+      <w:numFmt w:val="decimal"/>
+      <w:isLgl/>
+      <w:lvlText w:val="%1.%2.%3.%4.%5.%6."/>
       <w:lvlJc w:val="left"/>
       <w:pPr>
-        <w:ind w:left="5760" w:hanging="360"/>
-      </w:pPr>
-    </w:lvl>
-    <w:lvl w:ilvl="8" w:tplc="4009001B" w:tentative="1">
-      <w:start w:val="1"/>
-      <w:numFmt w:val="lowerRoman"/>
-      <w:lvlText w:val="%9."/>
-      <w:lvlJc w:val="right"/>
-      <w:pPr>
-        <w:ind w:left="6480" w:hanging="180"/>
-      </w:pPr>
+        <w:ind w:left="1440" w:hanging="1080"/>
+      </w:pPr>
+      <w:rPr>
+        <w:rFonts w:hint="default"/>
+      </w:rPr>
+    </w:lvl>
+    <w:lvl w:ilvl="6">
+      <w:start w:val="1"/>
+      <w:numFmt w:val="decimal"/>
+      <w:isLgl/>
+      <w:lvlText w:val="%1.%2.%3.%4.%5.%6.%7."/>
+      <w:lvlJc w:val="left"/>
+      <w:pPr>
+        <w:ind w:left="1800" w:hanging="1440"/>
+      </w:pPr>
+      <w:rPr>
+        <w:rFonts w:hint="default"/>
+      </w:rPr>
+    </w:lvl>
+    <w:lvl w:ilvl="7">
+      <w:start w:val="1"/>
+      <w:numFmt w:val="decimal"/>
+      <w:isLgl/>
+      <w:lvlText w:val="%1.%2.%3.%4.%5.%6.%7.%8."/>
+      <w:lvlJc w:val="left"/>
+      <w:pPr>
+        <w:ind w:left="1800" w:hanging="1440"/>
+      </w:pPr>
+      <w:rPr>
+        <w:rFonts w:hint="default"/>
+      </w:rPr>
+    </w:lvl>
+    <w:lvl w:ilvl="8">
+      <w:start w:val="1"/>
+      <w:numFmt w:val="decimal"/>
+      <w:isLgl/>
+      <w:lvlText w:val="%1.%2.%3.%4.%5.%6.%7.%8.%9."/>
+      <w:lvlJc w:val="left"/>
+      <w:pPr>
+        <w:ind w:left="2160" w:hanging="1800"/>
+      </w:pPr>
+      <w:rPr>
+        <w:rFonts w:hint="default"/>
+      </w:rPr>
     </w:lvl>
   </w:abstractNum>
   <w:num w:numId="1">
+    <w:abstractNumId w:val="3"/>
+  </w:num>
+  <w:num w:numId="2">
     <w:abstractNumId w:val="2"/>
   </w:num>
-  <w:num w:numId="2">
+  <w:num w:numId="3">
     <w:abstractNumId w:val="1"/>
   </w:num>
-  <w:num w:numId="3">
+  <w:num w:numId="4">
     <w:abstractNumId w:val="0"/>
+  </w:num>
+  <w:num w:numId="5">
+    <w:abstractNumId w:val="4"/>
   </w:num>
 </w:numbering>
 </file>
@@ -2609,6 +3405,7 @@
   <w:style w:type="paragraph" w:styleId="ListParagraph">
     <w:name w:val="List Paragraph"/>
     <w:basedOn w:val="Normal"/>
+    <w:link w:val="ListParagraphChar"/>
     <w:uiPriority w:val="34"/>
     <w:qFormat/>
     <w:rsid w:val="00C5520B"/>
@@ -2626,6 +3423,97 @@
     <w:rPr>
       <w:color w:val="0563C1" w:themeColor="hyperlink"/>
       <w:u w:val="single"/>
+    </w:rPr>
+  </w:style>
+  <w:style w:type="paragraph" w:customStyle="1" w:styleId="subheading1">
+    <w:name w:val="subheading 1"/>
+    <w:basedOn w:val="ListParagraph"/>
+    <w:link w:val="subheading1Char"/>
+    <w:qFormat/>
+    <w:rsid w:val="000F7228"/>
+    <w:pPr>
+      <w:numPr>
+        <w:ilvl w:val="1"/>
+        <w:numId w:val="5"/>
+      </w:numPr>
+      <w:spacing w:line="360" w:lineRule="auto"/>
+      <w:ind w:left="426" w:hanging="426"/>
+    </w:pPr>
+    <w:rPr>
+      <w:rFonts w:ascii="Times New Roman" w:hAnsi="Times New Roman" w:cs="Times New Roman"/>
+      <w:b/>
+      <w:sz w:val="24"/>
+    </w:rPr>
+  </w:style>
+  <w:style w:type="paragraph" w:customStyle="1" w:styleId="normal12">
+    <w:name w:val="normal12"/>
+    <w:basedOn w:val="ListParagraph"/>
+    <w:link w:val="normal12Char"/>
+    <w:qFormat/>
+    <w:rsid w:val="000F7228"/>
+    <w:pPr>
+      <w:spacing w:line="360" w:lineRule="auto"/>
+      <w:ind w:left="426"/>
+    </w:pPr>
+    <w:rPr>
+      <w:rFonts w:ascii="Times New Roman" w:hAnsi="Times New Roman" w:cs="Times New Roman"/>
+    </w:rPr>
+  </w:style>
+  <w:style w:type="character" w:customStyle="1" w:styleId="ListParagraphChar">
+    <w:name w:val="List Paragraph Char"/>
+    <w:basedOn w:val="DefaultParagraphFont"/>
+    <w:link w:val="ListParagraph"/>
+    <w:uiPriority w:val="34"/>
+    <w:rsid w:val="000F7228"/>
+  </w:style>
+  <w:style w:type="character" w:customStyle="1" w:styleId="subheading1Char">
+    <w:name w:val="subheading 1 Char"/>
+    <w:basedOn w:val="ListParagraphChar"/>
+    <w:link w:val="subheading1"/>
+    <w:rsid w:val="000F7228"/>
+    <w:rPr>
+      <w:rFonts w:ascii="Times New Roman" w:hAnsi="Times New Roman" w:cs="Times New Roman"/>
+      <w:b/>
+      <w:sz w:val="24"/>
+    </w:rPr>
+  </w:style>
+  <w:style w:type="paragraph" w:customStyle="1" w:styleId="heading14">
+    <w:name w:val="heading14"/>
+    <w:basedOn w:val="ListParagraph"/>
+    <w:link w:val="heading14Char"/>
+    <w:qFormat/>
+    <w:rsid w:val="000F7228"/>
+    <w:pPr>
+      <w:numPr>
+        <w:numId w:val="5"/>
+      </w:numPr>
+      <w:spacing w:line="360" w:lineRule="auto"/>
+      <w:ind w:left="426" w:hanging="426"/>
+    </w:pPr>
+    <w:rPr>
+      <w:rFonts w:ascii="Times New Roman" w:hAnsi="Times New Roman" w:cs="Times New Roman"/>
+      <w:b/>
+      <w:sz w:val="28"/>
+    </w:rPr>
+  </w:style>
+  <w:style w:type="character" w:customStyle="1" w:styleId="normal12Char">
+    <w:name w:val="normal12 Char"/>
+    <w:basedOn w:val="ListParagraphChar"/>
+    <w:link w:val="normal12"/>
+    <w:rsid w:val="000F7228"/>
+    <w:rPr>
+      <w:rFonts w:ascii="Times New Roman" w:hAnsi="Times New Roman" w:cs="Times New Roman"/>
+    </w:rPr>
+  </w:style>
+  <w:style w:type="character" w:customStyle="1" w:styleId="heading14Char">
+    <w:name w:val="heading14 Char"/>
+    <w:basedOn w:val="ListParagraphChar"/>
+    <w:link w:val="heading14"/>
+    <w:rsid w:val="000F7228"/>
+    <w:rPr>
+      <w:rFonts w:ascii="Times New Roman" w:hAnsi="Times New Roman" w:cs="Times New Roman"/>
+      <w:b/>
+      <w:sz w:val="28"/>
     </w:rPr>
   </w:style>
 </w:styles>

</xml_diff>

<commit_message>
updates with the latest codes
</commit_message>
<xml_diff>
--- a/docs/custom/Thesis HS Heilbronn.docx
+++ b/docs/custom/Thesis HS Heilbronn.docx
@@ -1141,16 +1141,7 @@
           <w:rFonts w:ascii="Times New Roman" w:hAnsi="Times New Roman" w:cs="Times New Roman"/>
           <w:noProof/>
         </w:rPr>
-        <w:t>62</w:t>
-      </w:r>
-      <w:bookmarkStart w:id="0" w:name="_GoBack"/>
-      <w:bookmarkEnd w:id="0"/>
-      <w:r>
-        <w:rPr>
-          <w:rFonts w:ascii="Times New Roman" w:hAnsi="Times New Roman" w:cs="Times New Roman"/>
-          <w:noProof/>
-        </w:rPr>
-        <w:t>196</w:t>
+        <w:t>62196</w:t>
       </w:r>
       <w:r>
         <w:rPr>
@@ -1937,8 +1928,8 @@
           <w:lang w:eastAsia="en-IN"/>
         </w:rPr>
       </w:pPr>
-      <w:bookmarkStart w:id="1" w:name="_Toc403388986"/>
-      <w:bookmarkStart w:id="2" w:name="_Toc403035205"/>
+      <w:bookmarkStart w:id="0" w:name="_Toc403388986"/>
+      <w:bookmarkStart w:id="1" w:name="_Toc403035205"/>
       <w:r>
         <w:rPr>
           <w:lang w:eastAsia="en-IN"/>
@@ -1995,8 +1986,8 @@
         </w:rPr>
         <w:t xml:space="preserve"> contents are given.</w:t>
       </w:r>
+      <w:bookmarkEnd w:id="0"/>
       <w:bookmarkEnd w:id="1"/>
-      <w:bookmarkEnd w:id="2"/>
     </w:p>
     <w:p>
       <w:pPr>
@@ -5459,6 +5450,10 @@
         <w:jc w:val="both"/>
       </w:pPr>
       <w:r>
+        <w:rPr>
+          <w:noProof/>
+          <w:lang w:eastAsia="en-IN"/>
+        </w:rPr>
         <w:drawing>
           <wp:anchor distT="0" distB="0" distL="114300" distR="114300" simplePos="0" relativeHeight="251666432" behindDoc="0" locked="0" layoutInCell="1" allowOverlap="1">
             <wp:simplePos x="0" y="0"/>
@@ -5545,6 +5540,10 @@
         <w:jc w:val="center"/>
       </w:pPr>
       <w:r>
+        <w:rPr>
+          <w:noProof/>
+          <w:lang w:eastAsia="en-IN"/>
+        </w:rPr>
         <w:drawing>
           <wp:inline distT="0" distB="0" distL="0" distR="0">
             <wp:extent cx="3956050" cy="3041650"/>
@@ -5615,6 +5614,44 @@
       <w:r>
         <w:t>TCP/IP uses the client/server model of communication in which a computer user (a client) requests and is provided a service (such as sending a Web page) by another computer (a server) in the network. TCP/IP communication is primarily point-to-point, meaning each communication is from one point (or host computer) in the network to another point or host computer. TCP/IP and the higher-level applications that use it are collectively said to be "stateless" because each client request is considered a new request unrelated to any previous one (unlike ordinary phone conversations that require a dedicated connection for the call duration). Being stateless frees network paths so that everyone can use them continuously. (Note that the TCP layer itself is not stateless as far as any one message is concerned. Its connection remains in place until all packets in a message have been received.)</w:t>
       </w:r>
+    </w:p>
+    <w:p>
+      <w:pPr>
+        <w:rPr>
+          <w:rFonts w:ascii="Times New Roman" w:hAnsi="Times New Roman" w:cs="Times New Roman"/>
+          <w:sz w:val="24"/>
+        </w:rPr>
+      </w:pPr>
+      <w:r>
+        <w:br w:type="page"/>
+      </w:r>
+    </w:p>
+    <w:p>
+      <w:pPr>
+        <w:pStyle w:val="subheading1"/>
+      </w:pPr>
+      <w:r>
+        <w:lastRenderedPageBreak/>
+        <w:t>UML</w:t>
+      </w:r>
+    </w:p>
+    <w:p>
+      <w:pPr>
+        <w:rPr>
+          <w:rFonts w:ascii="Times New Roman" w:hAnsi="Times New Roman" w:cs="Times New Roman"/>
+          <w:sz w:val="24"/>
+        </w:rPr>
+      </w:pPr>
+      <w:r>
+        <w:br w:type="page"/>
+      </w:r>
+    </w:p>
+    <w:p>
+      <w:pPr>
+        <w:pStyle w:val="normal12"/>
+      </w:pPr>
+      <w:bookmarkStart w:id="2" w:name="_GoBack"/>
+      <w:bookmarkEnd w:id="2"/>
     </w:p>
     <w:p>
       <w:pPr>
@@ -5766,7 +5803,7 @@
       <w:rPr>
         <w:noProof/>
       </w:rPr>
-      <w:t>V</w:t>
+      <w:t>- 21 -</w:t>
     </w:r>
     <w:r>
       <w:rPr>
@@ -7753,6 +7790,7 @@
   <w:style w:type="character" w:default="1" w:styleId="DefaultParagraphFont">
     <w:name w:val="Default Paragraph Font"/>
     <w:uiPriority w:val="1"/>
+    <w:semiHidden/>
     <w:unhideWhenUsed/>
   </w:style>
   <w:style w:type="table" w:default="1" w:styleId="TableNormal">
@@ -9722,44 +9760,44 @@
     </dgm:pt>
   </dgm:ptLst>
   <dgm:cxnLst>
+    <dgm:cxn modelId="{162769C2-FDD5-4C42-AAA4-4965CBE4B701}" type="presOf" srcId="{2155A18F-BD8C-4570-946C-BB2219A41BD8}" destId="{D2387B10-88E2-4421-ADA3-3E0E0A43B559}" srcOrd="0" destOrd="0" presId="urn:microsoft.com/office/officeart/2005/8/layout/vList5"/>
+    <dgm:cxn modelId="{866BDA71-767E-4DC9-AFA2-13FF5994F2C0}" srcId="{225285C4-EE6D-470D-A0DF-086C0D2E954F}" destId="{CF07E8E0-D16D-4B43-9073-E848A3463563}" srcOrd="0" destOrd="0" parTransId="{9CDA6662-C621-4A98-AE7D-AB521F51D705}" sibTransId="{3DFABF58-EDBD-4E3D-AC58-A10542441A11}"/>
+    <dgm:cxn modelId="{CA1A9478-B287-41CD-B898-5E796B08414F}" type="presOf" srcId="{F0C81A81-E9C7-43ED-978D-35A1BE7F2673}" destId="{61037198-DB42-4E03-B0FC-15F7CC3DBB07}" srcOrd="0" destOrd="0" presId="urn:microsoft.com/office/officeart/2005/8/layout/vList5"/>
+    <dgm:cxn modelId="{9683CED0-8C52-49EA-BEED-F8649134EB61}" type="presOf" srcId="{F8E26525-8492-4774-9D5F-8743D57E2D07}" destId="{90DFA365-20B1-48C7-9F35-A5D0E415538C}" srcOrd="0" destOrd="0" presId="urn:microsoft.com/office/officeart/2005/8/layout/vList5"/>
     <dgm:cxn modelId="{C4DE03DC-3191-4A03-8D70-3AD43E7447B2}" srcId="{C486A3EA-9596-4B46-924D-839E9A1FBE5A}" destId="{F0C81A81-E9C7-43ED-978D-35A1BE7F2673}" srcOrd="0" destOrd="0" parTransId="{CB32701B-65CA-40D7-9E7E-B951A22BB83F}" sibTransId="{CC00E942-8AC5-4D4F-AAB1-BD2306E768D8}"/>
-    <dgm:cxn modelId="{A31BD4C9-2CA7-4C00-ADA0-9324CCCBF6A8}" type="presOf" srcId="{F59900E5-6ABF-4422-A8DF-06EA423C2CC6}" destId="{61037198-DB42-4E03-B0FC-15F7CC3DBB07}" srcOrd="0" destOrd="1" presId="urn:microsoft.com/office/officeart/2005/8/layout/vList5"/>
-    <dgm:cxn modelId="{4E9C888B-AC08-4471-80D0-96C4B6B1D2B2}" type="presOf" srcId="{2155A18F-BD8C-4570-946C-BB2219A41BD8}" destId="{D2387B10-88E2-4421-ADA3-3E0E0A43B559}" srcOrd="0" destOrd="0" presId="urn:microsoft.com/office/officeart/2005/8/layout/vList5"/>
-    <dgm:cxn modelId="{D2A13AB4-2929-4822-8654-2C453BD852E3}" type="presOf" srcId="{18404F5C-4768-4F68-B3EF-1F35DAB4C979}" destId="{09C17052-F478-4EAE-B8C3-E46A53B4FF00}" srcOrd="0" destOrd="1" presId="urn:microsoft.com/office/officeart/2005/8/layout/vList5"/>
-    <dgm:cxn modelId="{EE612384-FABF-493E-8ED6-B84A1E886ADB}" type="presOf" srcId="{FB44E063-B9CB-4B4A-91EB-8A9F1E5FF233}" destId="{8AE8E40B-9AA0-46B3-909E-A564FBB41697}" srcOrd="0" destOrd="0" presId="urn:microsoft.com/office/officeart/2005/8/layout/vList5"/>
-    <dgm:cxn modelId="{0F9BB580-D279-4628-BFA6-385024ED9B06}" srcId="{2155A18F-BD8C-4570-946C-BB2219A41BD8}" destId="{A25FF567-6819-48A5-81EF-74785F31BAF1}" srcOrd="0" destOrd="0" parTransId="{791A87DE-EC37-4943-9C12-4FDDF582A083}" sibTransId="{CBB7B447-C4E7-4CA8-90A1-0976F25316D0}"/>
-    <dgm:cxn modelId="{A328286E-1A3D-4F33-A71D-15F979B93BCD}" srcId="{225285C4-EE6D-470D-A0DF-086C0D2E954F}" destId="{C486A3EA-9596-4B46-924D-839E9A1FBE5A}" srcOrd="1" destOrd="0" parTransId="{A7542574-3537-45E1-B964-77C554E7D4CD}" sibTransId="{3A544023-48F9-442A-8816-C2A210C0C2BD}"/>
+    <dgm:cxn modelId="{15D53E8C-25CA-4C17-AD9B-1E7B2A064D21}" srcId="{225285C4-EE6D-470D-A0DF-086C0D2E954F}" destId="{2155A18F-BD8C-4570-946C-BB2219A41BD8}" srcOrd="3" destOrd="0" parTransId="{0EDA5833-A9A1-4F0F-A119-D56C301E3325}" sibTransId="{B36BCD2B-B7D4-41F5-85E3-6DDBD6C73C25}"/>
+    <dgm:cxn modelId="{92059F08-6654-4150-A739-96DD9380EB26}" type="presOf" srcId="{A25FF567-6819-48A5-81EF-74785F31BAF1}" destId="{09C17052-F478-4EAE-B8C3-E46A53B4FF00}" srcOrd="0" destOrd="0" presId="urn:microsoft.com/office/officeart/2005/8/layout/vList5"/>
     <dgm:cxn modelId="{3F5A1DB2-30D1-441F-ACFA-48849DCEE105}" srcId="{2155A18F-BD8C-4570-946C-BB2219A41BD8}" destId="{18404F5C-4768-4F68-B3EF-1F35DAB4C979}" srcOrd="1" destOrd="0" parTransId="{7ABEB569-3B88-4369-9F62-9A48B07A61E0}" sibTransId="{F960194B-083E-4015-BA6D-A20C89A6354C}"/>
-    <dgm:cxn modelId="{CE7549F0-D751-4D32-A0E0-2FFF5F39D7E1}" srcId="{CF07E8E0-D16D-4B43-9073-E848A3463563}" destId="{61ABE7E7-7C44-4992-91C8-444F7E2A6067}" srcOrd="0" destOrd="0" parTransId="{EEFC887B-9BB6-4EEA-9B6A-15A99A745F91}" sibTransId="{A9E9825D-8718-4498-A262-8DB14FD1BDE4}"/>
-    <dgm:cxn modelId="{866BDA71-767E-4DC9-AFA2-13FF5994F2C0}" srcId="{225285C4-EE6D-470D-A0DF-086C0D2E954F}" destId="{CF07E8E0-D16D-4B43-9073-E848A3463563}" srcOrd="0" destOrd="0" parTransId="{9CDA6662-C621-4A98-AE7D-AB521F51D705}" sibTransId="{3DFABF58-EDBD-4E3D-AC58-A10542441A11}"/>
-    <dgm:cxn modelId="{3B18DE06-B927-4936-B6BC-9E7ED3F2BB54}" type="presOf" srcId="{27E09757-2735-45C8-B6C0-29E083DDFFD7}" destId="{90DFA365-20B1-48C7-9F35-A5D0E415538C}" srcOrd="0" destOrd="1" presId="urn:microsoft.com/office/officeart/2005/8/layout/vList5"/>
-    <dgm:cxn modelId="{F0E2DAB1-0E61-4A3A-B5A7-CA5C9F8C562E}" srcId="{FB44E063-B9CB-4B4A-91EB-8A9F1E5FF233}" destId="{F8E26525-8492-4774-9D5F-8743D57E2D07}" srcOrd="0" destOrd="0" parTransId="{0CFD2957-66D3-4BF8-9F02-89D2F3AF11D8}" sibTransId="{A7FC373A-1B98-46DE-AAE4-862D5C14CD1F}"/>
+    <dgm:cxn modelId="{11FC4A01-85C2-4039-9281-503A0CADDDF1}" type="presOf" srcId="{C486A3EA-9596-4B46-924D-839E9A1FBE5A}" destId="{5DEE937F-005A-48B8-9365-E35038B6FCCA}" srcOrd="0" destOrd="0" presId="urn:microsoft.com/office/officeart/2005/8/layout/vList5"/>
     <dgm:cxn modelId="{4B18100D-DF7E-441B-AB24-617D31D9165B}" srcId="{C486A3EA-9596-4B46-924D-839E9A1FBE5A}" destId="{F59900E5-6ABF-4422-A8DF-06EA423C2CC6}" srcOrd="1" destOrd="0" parTransId="{BD003AF5-8CC9-4D9A-BD51-C23DAEDACAA1}" sibTransId="{6E8D74A7-94D0-40DB-88FE-772D0B1A2A30}"/>
     <dgm:cxn modelId="{710D6B74-A2E8-4490-A612-B026756685B7}" srcId="{FB44E063-B9CB-4B4A-91EB-8A9F1E5FF233}" destId="{27E09757-2735-45C8-B6C0-29E083DDFFD7}" srcOrd="1" destOrd="0" parTransId="{E08A9E03-E306-4214-A897-7E9C7B84E9D1}" sibTransId="{67AC20AA-138D-4495-A72A-12F078C17510}"/>
-    <dgm:cxn modelId="{C1066967-FA2D-4FD1-B551-BEF1EDE6B0B3}" type="presOf" srcId="{61ABE7E7-7C44-4992-91C8-444F7E2A6067}" destId="{8459B13B-2257-4854-963B-44D90DF4B3CB}" srcOrd="0" destOrd="0" presId="urn:microsoft.com/office/officeart/2005/8/layout/vList5"/>
+    <dgm:cxn modelId="{6DF23743-BD04-44C8-BC99-3C4F509C6B30}" type="presOf" srcId="{CF07E8E0-D16D-4B43-9073-E848A3463563}" destId="{6DD874DA-584D-4A64-BD1A-F76F503B7DA1}" srcOrd="0" destOrd="0" presId="urn:microsoft.com/office/officeart/2005/8/layout/vList5"/>
+    <dgm:cxn modelId="{6200D7B8-B06A-410E-A0B3-59F4DEA85B4D}" type="presOf" srcId="{FB44E063-B9CB-4B4A-91EB-8A9F1E5FF233}" destId="{8AE8E40B-9AA0-46B3-909E-A564FBB41697}" srcOrd="0" destOrd="0" presId="urn:microsoft.com/office/officeart/2005/8/layout/vList5"/>
+    <dgm:cxn modelId="{0B4F6881-31E1-45F8-BF2A-E86A9799469F}" type="presOf" srcId="{27E09757-2735-45C8-B6C0-29E083DDFFD7}" destId="{90DFA365-20B1-48C7-9F35-A5D0E415538C}" srcOrd="0" destOrd="1" presId="urn:microsoft.com/office/officeart/2005/8/layout/vList5"/>
     <dgm:cxn modelId="{A2946001-28CF-46F6-9726-5076457BF40B}" srcId="{225285C4-EE6D-470D-A0DF-086C0D2E954F}" destId="{FB44E063-B9CB-4B4A-91EB-8A9F1E5FF233}" srcOrd="2" destOrd="0" parTransId="{10F93853-DC31-4EDA-9A4A-3EA009A7563C}" sibTransId="{3CD9E625-6EA3-48E8-A250-43BB16A3A528}"/>
-    <dgm:cxn modelId="{DB557EEE-7904-41F0-9F4C-41CCA7E989A6}" type="presOf" srcId="{F0C81A81-E9C7-43ED-978D-35A1BE7F2673}" destId="{61037198-DB42-4E03-B0FC-15F7CC3DBB07}" srcOrd="0" destOrd="0" presId="urn:microsoft.com/office/officeart/2005/8/layout/vList5"/>
-    <dgm:cxn modelId="{42D63658-3FF5-43AD-95F4-A372A15B5B6B}" type="presOf" srcId="{F8E26525-8492-4774-9D5F-8743D57E2D07}" destId="{90DFA365-20B1-48C7-9F35-A5D0E415538C}" srcOrd="0" destOrd="0" presId="urn:microsoft.com/office/officeart/2005/8/layout/vList5"/>
-    <dgm:cxn modelId="{72B72263-2EAB-4465-B02C-E7CCED91D875}" type="presOf" srcId="{CF07E8E0-D16D-4B43-9073-E848A3463563}" destId="{6DD874DA-584D-4A64-BD1A-F76F503B7DA1}" srcOrd="0" destOrd="0" presId="urn:microsoft.com/office/officeart/2005/8/layout/vList5"/>
-    <dgm:cxn modelId="{15D53E8C-25CA-4C17-AD9B-1E7B2A064D21}" srcId="{225285C4-EE6D-470D-A0DF-086C0D2E954F}" destId="{2155A18F-BD8C-4570-946C-BB2219A41BD8}" srcOrd="3" destOrd="0" parTransId="{0EDA5833-A9A1-4F0F-A119-D56C301E3325}" sibTransId="{B36BCD2B-B7D4-41F5-85E3-6DDBD6C73C25}"/>
-    <dgm:cxn modelId="{8BB1B745-AF6E-4679-906C-F346A83E00E3}" type="presOf" srcId="{A25FF567-6819-48A5-81EF-74785F31BAF1}" destId="{09C17052-F478-4EAE-B8C3-E46A53B4FF00}" srcOrd="0" destOrd="0" presId="urn:microsoft.com/office/officeart/2005/8/layout/vList5"/>
-    <dgm:cxn modelId="{E52CF0A9-1365-43FB-8FD1-778623D16177}" type="presOf" srcId="{225285C4-EE6D-470D-A0DF-086C0D2E954F}" destId="{677727DF-7BAB-4D43-BF51-B4B1D37F1C9F}" srcOrd="0" destOrd="0" presId="urn:microsoft.com/office/officeart/2005/8/layout/vList5"/>
-    <dgm:cxn modelId="{5270114E-3DA3-4064-AF01-98AEF228AF17}" type="presOf" srcId="{C486A3EA-9596-4B46-924D-839E9A1FBE5A}" destId="{5DEE937F-005A-48B8-9365-E35038B6FCCA}" srcOrd="0" destOrd="0" presId="urn:microsoft.com/office/officeart/2005/8/layout/vList5"/>
-    <dgm:cxn modelId="{9685D65D-B665-49B9-977F-1C00A977D780}" type="presParOf" srcId="{677727DF-7BAB-4D43-BF51-B4B1D37F1C9F}" destId="{94778692-62CC-47CC-9083-F34B98BD554D}" srcOrd="0" destOrd="0" presId="urn:microsoft.com/office/officeart/2005/8/layout/vList5"/>
-    <dgm:cxn modelId="{FA0B5F10-9993-44DA-A86A-95E6CA5EAF3F}" type="presParOf" srcId="{94778692-62CC-47CC-9083-F34B98BD554D}" destId="{6DD874DA-584D-4A64-BD1A-F76F503B7DA1}" srcOrd="0" destOrd="0" presId="urn:microsoft.com/office/officeart/2005/8/layout/vList5"/>
-    <dgm:cxn modelId="{023A3BB7-5EB0-4E78-8418-128BC7841DB4}" type="presParOf" srcId="{94778692-62CC-47CC-9083-F34B98BD554D}" destId="{8459B13B-2257-4854-963B-44D90DF4B3CB}" srcOrd="1" destOrd="0" presId="urn:microsoft.com/office/officeart/2005/8/layout/vList5"/>
-    <dgm:cxn modelId="{6BB75E54-7B4A-44C8-B7D3-DB049E200C7D}" type="presParOf" srcId="{677727DF-7BAB-4D43-BF51-B4B1D37F1C9F}" destId="{2A9E5B8D-D4D3-4F92-B9BD-C29AF0A3863D}" srcOrd="1" destOrd="0" presId="urn:microsoft.com/office/officeart/2005/8/layout/vList5"/>
-    <dgm:cxn modelId="{13EFCB30-2C11-4EF6-B4AA-6DDA47CD6645}" type="presParOf" srcId="{677727DF-7BAB-4D43-BF51-B4B1D37F1C9F}" destId="{3D9B55C4-ADF8-4ED6-A66E-9C74FC9ABF0D}" srcOrd="2" destOrd="0" presId="urn:microsoft.com/office/officeart/2005/8/layout/vList5"/>
-    <dgm:cxn modelId="{B439AE36-B1DE-4CA7-9214-DE5A3ECE8969}" type="presParOf" srcId="{3D9B55C4-ADF8-4ED6-A66E-9C74FC9ABF0D}" destId="{5DEE937F-005A-48B8-9365-E35038B6FCCA}" srcOrd="0" destOrd="0" presId="urn:microsoft.com/office/officeart/2005/8/layout/vList5"/>
-    <dgm:cxn modelId="{90715A94-42E0-4688-8639-B440CC4C0143}" type="presParOf" srcId="{3D9B55C4-ADF8-4ED6-A66E-9C74FC9ABF0D}" destId="{61037198-DB42-4E03-B0FC-15F7CC3DBB07}" srcOrd="1" destOrd="0" presId="urn:microsoft.com/office/officeart/2005/8/layout/vList5"/>
-    <dgm:cxn modelId="{11FF7AE2-87F0-4F1E-BE0B-6C7BD6FB06AC}" type="presParOf" srcId="{677727DF-7BAB-4D43-BF51-B4B1D37F1C9F}" destId="{EEC6E7EA-7178-40A6-81F9-54850049D606}" srcOrd="3" destOrd="0" presId="urn:microsoft.com/office/officeart/2005/8/layout/vList5"/>
-    <dgm:cxn modelId="{D5FCE113-03A2-4EB0-9772-237D16BE8355}" type="presParOf" srcId="{677727DF-7BAB-4D43-BF51-B4B1D37F1C9F}" destId="{3FE68DC7-99BD-4666-92BA-6D252A72590A}" srcOrd="4" destOrd="0" presId="urn:microsoft.com/office/officeart/2005/8/layout/vList5"/>
-    <dgm:cxn modelId="{17DB0311-5060-4766-8789-D6BFD14D988A}" type="presParOf" srcId="{3FE68DC7-99BD-4666-92BA-6D252A72590A}" destId="{8AE8E40B-9AA0-46B3-909E-A564FBB41697}" srcOrd="0" destOrd="0" presId="urn:microsoft.com/office/officeart/2005/8/layout/vList5"/>
-    <dgm:cxn modelId="{8BA568A9-D950-45A3-904D-D87F12ECAB1F}" type="presParOf" srcId="{3FE68DC7-99BD-4666-92BA-6D252A72590A}" destId="{90DFA365-20B1-48C7-9F35-A5D0E415538C}" srcOrd="1" destOrd="0" presId="urn:microsoft.com/office/officeart/2005/8/layout/vList5"/>
-    <dgm:cxn modelId="{DA91B0F5-B7CA-406A-AECD-CFE21548C161}" type="presParOf" srcId="{677727DF-7BAB-4D43-BF51-B4B1D37F1C9F}" destId="{6B82760F-DA66-47AB-8935-AFE0AB082A1F}" srcOrd="5" destOrd="0" presId="urn:microsoft.com/office/officeart/2005/8/layout/vList5"/>
-    <dgm:cxn modelId="{5AF6F016-58AA-44A0-A87E-EFCE9DF835BE}" type="presParOf" srcId="{677727DF-7BAB-4D43-BF51-B4B1D37F1C9F}" destId="{7D2BF193-B4A2-4A70-8A97-07DA06C8404B}" srcOrd="6" destOrd="0" presId="urn:microsoft.com/office/officeart/2005/8/layout/vList5"/>
-    <dgm:cxn modelId="{6896F224-53A2-4CBC-8556-2ACAAD993A65}" type="presParOf" srcId="{7D2BF193-B4A2-4A70-8A97-07DA06C8404B}" destId="{D2387B10-88E2-4421-ADA3-3E0E0A43B559}" srcOrd="0" destOrd="0" presId="urn:microsoft.com/office/officeart/2005/8/layout/vList5"/>
-    <dgm:cxn modelId="{FCF094DF-1A69-42A5-8D21-E55062C22766}" type="presParOf" srcId="{7D2BF193-B4A2-4A70-8A97-07DA06C8404B}" destId="{09C17052-F478-4EAE-B8C3-E46A53B4FF00}" srcOrd="1" destOrd="0" presId="urn:microsoft.com/office/officeart/2005/8/layout/vList5"/>
+    <dgm:cxn modelId="{CE7549F0-D751-4D32-A0E0-2FFF5F39D7E1}" srcId="{CF07E8E0-D16D-4B43-9073-E848A3463563}" destId="{61ABE7E7-7C44-4992-91C8-444F7E2A6067}" srcOrd="0" destOrd="0" parTransId="{EEFC887B-9BB6-4EEA-9B6A-15A99A745F91}" sibTransId="{A9E9825D-8718-4498-A262-8DB14FD1BDE4}"/>
+    <dgm:cxn modelId="{DF2250D4-26FD-4526-9826-69BC579B1BB9}" type="presOf" srcId="{18404F5C-4768-4F68-B3EF-1F35DAB4C979}" destId="{09C17052-F478-4EAE-B8C3-E46A53B4FF00}" srcOrd="0" destOrd="1" presId="urn:microsoft.com/office/officeart/2005/8/layout/vList5"/>
+    <dgm:cxn modelId="{0F9BB580-D279-4628-BFA6-385024ED9B06}" srcId="{2155A18F-BD8C-4570-946C-BB2219A41BD8}" destId="{A25FF567-6819-48A5-81EF-74785F31BAF1}" srcOrd="0" destOrd="0" parTransId="{791A87DE-EC37-4943-9C12-4FDDF582A083}" sibTransId="{CBB7B447-C4E7-4CA8-90A1-0976F25316D0}"/>
+    <dgm:cxn modelId="{934A0E68-6689-4C55-9955-85F314D5D915}" type="presOf" srcId="{F59900E5-6ABF-4422-A8DF-06EA423C2CC6}" destId="{61037198-DB42-4E03-B0FC-15F7CC3DBB07}" srcOrd="0" destOrd="1" presId="urn:microsoft.com/office/officeart/2005/8/layout/vList5"/>
+    <dgm:cxn modelId="{1E59DCCA-B08B-490F-9FE8-A244C6D82C0A}" type="presOf" srcId="{225285C4-EE6D-470D-A0DF-086C0D2E954F}" destId="{677727DF-7BAB-4D43-BF51-B4B1D37F1C9F}" srcOrd="0" destOrd="0" presId="urn:microsoft.com/office/officeart/2005/8/layout/vList5"/>
+    <dgm:cxn modelId="{22F894A0-36E8-4BB7-86D7-9CA17584B0BD}" type="presOf" srcId="{61ABE7E7-7C44-4992-91C8-444F7E2A6067}" destId="{8459B13B-2257-4854-963B-44D90DF4B3CB}" srcOrd="0" destOrd="0" presId="urn:microsoft.com/office/officeart/2005/8/layout/vList5"/>
+    <dgm:cxn modelId="{F0E2DAB1-0E61-4A3A-B5A7-CA5C9F8C562E}" srcId="{FB44E063-B9CB-4B4A-91EB-8A9F1E5FF233}" destId="{F8E26525-8492-4774-9D5F-8743D57E2D07}" srcOrd="0" destOrd="0" parTransId="{0CFD2957-66D3-4BF8-9F02-89D2F3AF11D8}" sibTransId="{A7FC373A-1B98-46DE-AAE4-862D5C14CD1F}"/>
+    <dgm:cxn modelId="{A328286E-1A3D-4F33-A71D-15F979B93BCD}" srcId="{225285C4-EE6D-470D-A0DF-086C0D2E954F}" destId="{C486A3EA-9596-4B46-924D-839E9A1FBE5A}" srcOrd="1" destOrd="0" parTransId="{A7542574-3537-45E1-B964-77C554E7D4CD}" sibTransId="{3A544023-48F9-442A-8816-C2A210C0C2BD}"/>
+    <dgm:cxn modelId="{883C1D02-9294-46B2-8148-91B0B3C77C69}" type="presParOf" srcId="{677727DF-7BAB-4D43-BF51-B4B1D37F1C9F}" destId="{94778692-62CC-47CC-9083-F34B98BD554D}" srcOrd="0" destOrd="0" presId="urn:microsoft.com/office/officeart/2005/8/layout/vList5"/>
+    <dgm:cxn modelId="{7EAFF90B-09AE-40B3-A52F-31727CC49C0B}" type="presParOf" srcId="{94778692-62CC-47CC-9083-F34B98BD554D}" destId="{6DD874DA-584D-4A64-BD1A-F76F503B7DA1}" srcOrd="0" destOrd="0" presId="urn:microsoft.com/office/officeart/2005/8/layout/vList5"/>
+    <dgm:cxn modelId="{BA78358A-013A-4E19-B965-5834549A55BE}" type="presParOf" srcId="{94778692-62CC-47CC-9083-F34B98BD554D}" destId="{8459B13B-2257-4854-963B-44D90DF4B3CB}" srcOrd="1" destOrd="0" presId="urn:microsoft.com/office/officeart/2005/8/layout/vList5"/>
+    <dgm:cxn modelId="{6F5C23C9-D74A-4998-A3A3-ED5EC21576EE}" type="presParOf" srcId="{677727DF-7BAB-4D43-BF51-B4B1D37F1C9F}" destId="{2A9E5B8D-D4D3-4F92-B9BD-C29AF0A3863D}" srcOrd="1" destOrd="0" presId="urn:microsoft.com/office/officeart/2005/8/layout/vList5"/>
+    <dgm:cxn modelId="{F0350ECE-495A-4EB9-A105-96C1F321FCC1}" type="presParOf" srcId="{677727DF-7BAB-4D43-BF51-B4B1D37F1C9F}" destId="{3D9B55C4-ADF8-4ED6-A66E-9C74FC9ABF0D}" srcOrd="2" destOrd="0" presId="urn:microsoft.com/office/officeart/2005/8/layout/vList5"/>
+    <dgm:cxn modelId="{CD252761-D5CD-46F9-8CD5-75B3EC038355}" type="presParOf" srcId="{3D9B55C4-ADF8-4ED6-A66E-9C74FC9ABF0D}" destId="{5DEE937F-005A-48B8-9365-E35038B6FCCA}" srcOrd="0" destOrd="0" presId="urn:microsoft.com/office/officeart/2005/8/layout/vList5"/>
+    <dgm:cxn modelId="{0808CE32-6057-46A9-9C51-57E5DC06B779}" type="presParOf" srcId="{3D9B55C4-ADF8-4ED6-A66E-9C74FC9ABF0D}" destId="{61037198-DB42-4E03-B0FC-15F7CC3DBB07}" srcOrd="1" destOrd="0" presId="urn:microsoft.com/office/officeart/2005/8/layout/vList5"/>
+    <dgm:cxn modelId="{E031684F-3DF7-4D7A-BC54-4765D2AA85D7}" type="presParOf" srcId="{677727DF-7BAB-4D43-BF51-B4B1D37F1C9F}" destId="{EEC6E7EA-7178-40A6-81F9-54850049D606}" srcOrd="3" destOrd="0" presId="urn:microsoft.com/office/officeart/2005/8/layout/vList5"/>
+    <dgm:cxn modelId="{0207C626-EB49-4EBC-A2B9-C9071B7B41D7}" type="presParOf" srcId="{677727DF-7BAB-4D43-BF51-B4B1D37F1C9F}" destId="{3FE68DC7-99BD-4666-92BA-6D252A72590A}" srcOrd="4" destOrd="0" presId="urn:microsoft.com/office/officeart/2005/8/layout/vList5"/>
+    <dgm:cxn modelId="{30BC171A-84A5-481D-A117-03952C32DAC3}" type="presParOf" srcId="{3FE68DC7-99BD-4666-92BA-6D252A72590A}" destId="{8AE8E40B-9AA0-46B3-909E-A564FBB41697}" srcOrd="0" destOrd="0" presId="urn:microsoft.com/office/officeart/2005/8/layout/vList5"/>
+    <dgm:cxn modelId="{A2D5164B-C88D-43E6-9302-77B0E05C8C91}" type="presParOf" srcId="{3FE68DC7-99BD-4666-92BA-6D252A72590A}" destId="{90DFA365-20B1-48C7-9F35-A5D0E415538C}" srcOrd="1" destOrd="0" presId="urn:microsoft.com/office/officeart/2005/8/layout/vList5"/>
+    <dgm:cxn modelId="{49786A0B-45DB-453D-B034-2A2C9FACBC97}" type="presParOf" srcId="{677727DF-7BAB-4D43-BF51-B4B1D37F1C9F}" destId="{6B82760F-DA66-47AB-8935-AFE0AB082A1F}" srcOrd="5" destOrd="0" presId="urn:microsoft.com/office/officeart/2005/8/layout/vList5"/>
+    <dgm:cxn modelId="{E7D431BF-08AF-4ECA-BC79-470EEFCDF0D7}" type="presParOf" srcId="{677727DF-7BAB-4D43-BF51-B4B1D37F1C9F}" destId="{7D2BF193-B4A2-4A70-8A97-07DA06C8404B}" srcOrd="6" destOrd="0" presId="urn:microsoft.com/office/officeart/2005/8/layout/vList5"/>
+    <dgm:cxn modelId="{475964F9-938A-4295-BED0-F4DD7D5E9D78}" type="presParOf" srcId="{7D2BF193-B4A2-4A70-8A97-07DA06C8404B}" destId="{D2387B10-88E2-4421-ADA3-3E0E0A43B559}" srcOrd="0" destOrd="0" presId="urn:microsoft.com/office/officeart/2005/8/layout/vList5"/>
+    <dgm:cxn modelId="{C565E816-779D-471E-B833-7A851AC0190E}" type="presParOf" srcId="{7D2BF193-B4A2-4A70-8A97-07DA06C8404B}" destId="{09C17052-F478-4EAE-B8C3-E46A53B4FF00}" srcOrd="1" destOrd="0" presId="urn:microsoft.com/office/officeart/2005/8/layout/vList5"/>
   </dgm:cxnLst>
   <dgm:bg/>
   <dgm:whole/>
@@ -12009,7 +12047,7 @@
 </file>
 
 <file path=customXml/itemProps1.xml><?xml version="1.0" encoding="utf-8"?>
-<ds:datastoreItem xmlns:ds="http://schemas.openxmlformats.org/officeDocument/2006/customXml" ds:itemID="{BD810691-88E5-4014-8E5C-B5EB135FCD5B}">
+<ds:datastoreItem xmlns:ds="http://schemas.openxmlformats.org/officeDocument/2006/customXml" ds:itemID="{23F55E7E-E713-4A56-962C-7C199F5F02BA}">
   <ds:schemaRefs>
     <ds:schemaRef ds:uri="http://schemas.openxmlformats.org/officeDocument/2006/bibliography"/>
   </ds:schemaRefs>

</xml_diff>